<commit_message>
Changed the title of scrum
</commit_message>
<xml_diff>
--- a/Scrum Meetings/SCRUM-MEETING 6.docx
+++ b/Scrum Meetings/SCRUM-MEETING 6.docx
@@ -23,7 +23,7 @@
         <w:rPr>
           <w:u w:val="single"/>
         </w:rPr>
-        <w:t>9</w:t>
+        <w:t>10</w:t>
       </w:r>
       <w:r>
         <w:rPr>
@@ -396,16 +396,8 @@
               <w:rPr>
                 <w:rFonts w:ascii="Times New Roman" w:eastAsia="Times New Roman" w:hAnsi="Times New Roman" w:cs="Times New Roman"/>
               </w:rPr>
-              <w:t xml:space="preserve">Using issues to document our work </w:t>
-            </w:r>
-            <w:proofErr w:type="gramStart"/>
-            <w:r>
-              <w:rPr>
-                <w:rFonts w:ascii="Times New Roman" w:eastAsia="Times New Roman" w:hAnsi="Times New Roman" w:cs="Times New Roman"/>
-              </w:rPr>
-              <w:t>properly</w:t>
-            </w:r>
-            <w:proofErr w:type="gramEnd"/>
+              <w:t>Using issues to document our work properly</w:t>
+            </w:r>
           </w:p>
           <w:p>
             <w:pPr>
@@ -422,16 +414,8 @@
               <w:rPr>
                 <w:rFonts w:ascii="Times New Roman" w:eastAsia="Times New Roman" w:hAnsi="Times New Roman" w:cs="Times New Roman"/>
               </w:rPr>
-              <w:t xml:space="preserve">Add comments to </w:t>
-            </w:r>
-            <w:proofErr w:type="gramStart"/>
-            <w:r>
-              <w:rPr>
-                <w:rFonts w:ascii="Times New Roman" w:eastAsia="Times New Roman" w:hAnsi="Times New Roman" w:cs="Times New Roman"/>
-              </w:rPr>
-              <w:t>code</w:t>
-            </w:r>
-            <w:proofErr w:type="gramEnd"/>
+              <w:t>Add comments to code</w:t>
+            </w:r>
           </w:p>
           <w:p>
             <w:pPr>
@@ -523,7 +507,7 @@
           <w:szCs w:val="34"/>
         </w:rPr>
         <w:drawing>
-          <wp:inline distT="0" distB="0" distL="0" distR="0" wp14:anchorId="153D9047" wp14:editId="17A037E2">
+          <wp:inline distT="0" distB="0" distL="0" distR="0" wp14:anchorId="153D9047" wp14:editId="5B0E8AFB">
             <wp:extent cx="171450" cy="171450"/>
             <wp:effectExtent l="0" t="0" r="6350" b="6350"/>
             <wp:docPr id="922092399" name="Picture 3" descr=":busts_in_silhouette:"/>
@@ -774,7 +758,6 @@
               <w:t xml:space="preserve">Completed testing for </w:t>
             </w:r>
             <w:proofErr w:type="spellStart"/>
-            <w:proofErr w:type="gramStart"/>
             <w:r>
               <w:rPr>
                 <w:rFonts w:ascii="Times New Roman" w:eastAsia="Times New Roman" w:hAnsi="Times New Roman" w:cs="Times New Roman"/>
@@ -783,7 +766,6 @@
               <w:t>createAccount</w:t>
             </w:r>
             <w:proofErr w:type="spellEnd"/>
-            <w:proofErr w:type="gramEnd"/>
           </w:p>
           <w:p>
             <w:pPr>
@@ -812,17 +794,8 @@
                 <w:rFonts w:ascii="Times New Roman" w:eastAsia="Times New Roman" w:hAnsi="Times New Roman" w:cs="Times New Roman"/>
                 <w:spacing w:val="-1"/>
               </w:rPr>
-              <w:t xml:space="preserve">Added to routes.js to allow a post </w:t>
-            </w:r>
-            <w:proofErr w:type="gramStart"/>
-            <w:r>
-              <w:rPr>
-                <w:rFonts w:ascii="Times New Roman" w:eastAsia="Times New Roman" w:hAnsi="Times New Roman" w:cs="Times New Roman"/>
-                <w:spacing w:val="-1"/>
-              </w:rPr>
-              <w:t>request</w:t>
-            </w:r>
-            <w:proofErr w:type="gramEnd"/>
+              <w:t>Added to routes.js to allow a post request</w:t>
+            </w:r>
           </w:p>
           <w:p>
             <w:pPr>
@@ -1043,17 +1016,8 @@
                 <w:rFonts w:ascii="Times New Roman" w:eastAsia="Times New Roman" w:hAnsi="Times New Roman" w:cs="Times New Roman"/>
                 <w:spacing w:val="-1"/>
               </w:rPr>
-              <w:t xml:space="preserve">esign </w:t>
-            </w:r>
-            <w:proofErr w:type="gramStart"/>
-            <w:r>
-              <w:rPr>
-                <w:rFonts w:ascii="Times New Roman" w:eastAsia="Times New Roman" w:hAnsi="Times New Roman" w:cs="Times New Roman"/>
-                <w:spacing w:val="-1"/>
-              </w:rPr>
-              <w:t>patterns</w:t>
-            </w:r>
-            <w:proofErr w:type="gramEnd"/>
+              <w:t>esign patterns</w:t>
+            </w:r>
           </w:p>
           <w:p>
             <w:pPr>
@@ -1260,7 +1224,7 @@
           <w:szCs w:val="34"/>
         </w:rPr>
         <w:drawing>
-          <wp:inline distT="0" distB="0" distL="0" distR="0" wp14:anchorId="7BA02289" wp14:editId="1F0B82A8">
+          <wp:inline distT="0" distB="0" distL="0" distR="0" wp14:anchorId="7BA02289" wp14:editId="6E1FF533">
             <wp:extent cx="185738" cy="185738"/>
             <wp:effectExtent l="0" t="0" r="5080" b="5080"/>
             <wp:docPr id="459473846" name="Picture 2" descr=":pencil2:"/>
@@ -1496,17 +1460,8 @@
                 <w:rFonts w:ascii="Times New Roman" w:eastAsia="Times New Roman" w:hAnsi="Times New Roman" w:cs="Times New Roman"/>
                 <w:spacing w:val="-1"/>
               </w:rPr>
-              <w:t xml:space="preserve">Solve disparity between Karim-branch and main </w:t>
-            </w:r>
-            <w:proofErr w:type="gramStart"/>
-            <w:r>
-              <w:rPr>
-                <w:rFonts w:ascii="Times New Roman" w:eastAsia="Times New Roman" w:hAnsi="Times New Roman" w:cs="Times New Roman"/>
-                <w:spacing w:val="-1"/>
-              </w:rPr>
-              <w:t>branch</w:t>
-            </w:r>
-            <w:proofErr w:type="gramEnd"/>
+              <w:t>Solve disparity between Karim-branch and main branch</w:t>
+            </w:r>
           </w:p>
           <w:p>
             <w:pPr>
@@ -1528,17 +1483,8 @@
                 <w:rFonts w:ascii="Times New Roman" w:eastAsia="Times New Roman" w:hAnsi="Times New Roman" w:cs="Times New Roman"/>
                 <w:spacing w:val="-1"/>
               </w:rPr>
-              <w:t xml:space="preserve">Create dashboard for </w:t>
-            </w:r>
-            <w:proofErr w:type="gramStart"/>
-            <w:r>
-              <w:rPr>
-                <w:rFonts w:ascii="Times New Roman" w:eastAsia="Times New Roman" w:hAnsi="Times New Roman" w:cs="Times New Roman"/>
-                <w:spacing w:val="-1"/>
-              </w:rPr>
-              <w:t>teachers</w:t>
-            </w:r>
-            <w:proofErr w:type="gramEnd"/>
+              <w:t>Create dashboard for teachers</w:t>
+            </w:r>
           </w:p>
           <w:p>
             <w:pPr>
@@ -1615,17 +1561,8 @@
                 <w:rFonts w:ascii="Times New Roman" w:eastAsia="Times New Roman" w:hAnsi="Times New Roman" w:cs="Times New Roman"/>
                 <w:spacing w:val="-1"/>
               </w:rPr>
-              <w:t xml:space="preserve">Store created courses in </w:t>
-            </w:r>
-            <w:proofErr w:type="gramStart"/>
-            <w:r>
-              <w:rPr>
-                <w:rFonts w:ascii="Times New Roman" w:eastAsia="Times New Roman" w:hAnsi="Times New Roman" w:cs="Times New Roman"/>
-                <w:spacing w:val="-1"/>
-              </w:rPr>
-              <w:t>database</w:t>
-            </w:r>
-            <w:proofErr w:type="gramEnd"/>
+              <w:t>Store created courses in database</w:t>
+            </w:r>
           </w:p>
           <w:p>
             <w:pPr>
@@ -1647,17 +1584,8 @@
                 <w:rFonts w:ascii="Times New Roman" w:eastAsia="Times New Roman" w:hAnsi="Times New Roman" w:cs="Times New Roman"/>
                 <w:spacing w:val="-1"/>
               </w:rPr>
-              <w:t xml:space="preserve">Modify JSON files, Install React.js, connect node </w:t>
-            </w:r>
-            <w:proofErr w:type="gramStart"/>
-            <w:r>
-              <w:rPr>
-                <w:rFonts w:ascii="Times New Roman" w:eastAsia="Times New Roman" w:hAnsi="Times New Roman" w:cs="Times New Roman"/>
-                <w:spacing w:val="-1"/>
-              </w:rPr>
-              <w:t>server.js</w:t>
-            </w:r>
-            <w:proofErr w:type="gramEnd"/>
+              <w:t>Modify JSON files, Install React.js, connect node server.js</w:t>
+            </w:r>
           </w:p>
           <w:p>
             <w:pPr>
@@ -1702,17 +1630,8 @@
                 <w:rFonts w:ascii="Times New Roman" w:eastAsia="Times New Roman" w:hAnsi="Times New Roman" w:cs="Times New Roman"/>
                 <w:spacing w:val="-1"/>
               </w:rPr>
-              <w:t xml:space="preserve">Make default value TBD for course </w:t>
-            </w:r>
-            <w:proofErr w:type="gramStart"/>
-            <w:r>
-              <w:rPr>
-                <w:rFonts w:ascii="Times New Roman" w:eastAsia="Times New Roman" w:hAnsi="Times New Roman" w:cs="Times New Roman"/>
-                <w:spacing w:val="-1"/>
-              </w:rPr>
-              <w:t>instructor</w:t>
-            </w:r>
-            <w:proofErr w:type="gramEnd"/>
+              <w:t>Make default value TBD for course instructor</w:t>
+            </w:r>
           </w:p>
           <w:p>
             <w:pPr>
@@ -1734,17 +1653,8 @@
                 <w:rFonts w:ascii="Times New Roman" w:eastAsia="Times New Roman" w:hAnsi="Times New Roman" w:cs="Times New Roman"/>
                 <w:spacing w:val="-1"/>
               </w:rPr>
-              <w:t xml:space="preserve">Create front end courses list page for </w:t>
-            </w:r>
-            <w:proofErr w:type="gramStart"/>
-            <w:r>
-              <w:rPr>
-                <w:rFonts w:ascii="Times New Roman" w:eastAsia="Times New Roman" w:hAnsi="Times New Roman" w:cs="Times New Roman"/>
-                <w:spacing w:val="-1"/>
-              </w:rPr>
-              <w:t>teachers</w:t>
-            </w:r>
-            <w:proofErr w:type="gramEnd"/>
+              <w:t>Create front end courses list page for teachers</w:t>
+            </w:r>
           </w:p>
           <w:p>
             <w:pPr>
@@ -1766,17 +1676,8 @@
                 <w:rFonts w:ascii="Times New Roman" w:eastAsia="Times New Roman" w:hAnsi="Times New Roman" w:cs="Times New Roman"/>
                 <w:spacing w:val="-1"/>
               </w:rPr>
-              <w:t xml:space="preserve">Create front end for create course page for </w:t>
-            </w:r>
-            <w:proofErr w:type="gramStart"/>
-            <w:r>
-              <w:rPr>
-                <w:rFonts w:ascii="Times New Roman" w:eastAsia="Times New Roman" w:hAnsi="Times New Roman" w:cs="Times New Roman"/>
-                <w:spacing w:val="-1"/>
-              </w:rPr>
-              <w:t>admin</w:t>
-            </w:r>
-            <w:proofErr w:type="gramEnd"/>
+              <w:t>Create front end for create course page for admin</w:t>
+            </w:r>
           </w:p>
           <w:p>
             <w:pPr>
@@ -1798,17 +1699,8 @@
                 <w:rFonts w:ascii="Times New Roman" w:eastAsia="Times New Roman" w:hAnsi="Times New Roman" w:cs="Times New Roman"/>
                 <w:spacing w:val="-1"/>
               </w:rPr>
-              <w:t xml:space="preserve">Create front end courses list page for </w:t>
-            </w:r>
-            <w:proofErr w:type="gramStart"/>
-            <w:r>
-              <w:rPr>
-                <w:rFonts w:ascii="Times New Roman" w:eastAsia="Times New Roman" w:hAnsi="Times New Roman" w:cs="Times New Roman"/>
-                <w:spacing w:val="-1"/>
-              </w:rPr>
-              <w:t>students</w:t>
-            </w:r>
-            <w:proofErr w:type="gramEnd"/>
+              <w:t>Create front end courses list page for students</w:t>
+            </w:r>
           </w:p>
           <w:p>
             <w:pPr>
@@ -2733,7 +2625,7 @@
           <w:szCs w:val="34"/>
         </w:rPr>
         <w:drawing>
-          <wp:inline distT="0" distB="0" distL="0" distR="0" wp14:anchorId="1689F2DD" wp14:editId="4A57A2C0">
+          <wp:inline distT="0" distB="0" distL="0" distR="0" wp14:anchorId="1689F2DD" wp14:editId="2304117F">
             <wp:extent cx="178594" cy="178594"/>
             <wp:effectExtent l="0" t="0" r="0" b="0"/>
             <wp:docPr id="306956271" name="Picture 1" descr=":books:"/>

</xml_diff>

<commit_message>
Scrum meeting Week 11
</commit_message>
<xml_diff>
--- a/Scrum Meetings/SCRUM-MEETING 6.docx
+++ b/Scrum Meetings/SCRUM-MEETING 6.docx
@@ -396,8 +396,16 @@
               <w:rPr>
                 <w:rFonts w:ascii="Times New Roman" w:eastAsia="Times New Roman" w:hAnsi="Times New Roman" w:cs="Times New Roman"/>
               </w:rPr>
-              <w:t>Using issues to document our work properly</w:t>
-            </w:r>
+              <w:t xml:space="preserve">Using issues to document our work </w:t>
+            </w:r>
+            <w:proofErr w:type="gramStart"/>
+            <w:r>
+              <w:rPr>
+                <w:rFonts w:ascii="Times New Roman" w:eastAsia="Times New Roman" w:hAnsi="Times New Roman" w:cs="Times New Roman"/>
+              </w:rPr>
+              <w:t>properly</w:t>
+            </w:r>
+            <w:proofErr w:type="gramEnd"/>
           </w:p>
           <w:p>
             <w:pPr>
@@ -414,8 +422,16 @@
               <w:rPr>
                 <w:rFonts w:ascii="Times New Roman" w:eastAsia="Times New Roman" w:hAnsi="Times New Roman" w:cs="Times New Roman"/>
               </w:rPr>
-              <w:t>Add comments to code</w:t>
-            </w:r>
+              <w:t xml:space="preserve">Add comments to </w:t>
+            </w:r>
+            <w:proofErr w:type="gramStart"/>
+            <w:r>
+              <w:rPr>
+                <w:rFonts w:ascii="Times New Roman" w:eastAsia="Times New Roman" w:hAnsi="Times New Roman" w:cs="Times New Roman"/>
+              </w:rPr>
+              <w:t>code</w:t>
+            </w:r>
+            <w:proofErr w:type="gramEnd"/>
           </w:p>
           <w:p>
             <w:pPr>
@@ -507,7 +523,7 @@
           <w:szCs w:val="34"/>
         </w:rPr>
         <w:drawing>
-          <wp:inline distT="0" distB="0" distL="0" distR="0" wp14:anchorId="153D9047" wp14:editId="16615316">
+          <wp:inline distT="0" distB="0" distL="0" distR="0" wp14:anchorId="153D9047" wp14:editId="04B70D36">
             <wp:extent cx="171450" cy="171450"/>
             <wp:effectExtent l="0" t="0" r="6350" b="6350"/>
             <wp:docPr id="922092399" name="Picture 3" descr=":busts_in_silhouette:"/>
@@ -692,13 +708,31 @@
               </w:rPr>
               <w:t xml:space="preserve">​​ </w:t>
             </w:r>
-            <w:r>
-              <w:rPr>
-                <w:rFonts w:ascii="Times New Roman" w:eastAsia="Times New Roman" w:hAnsi="Times New Roman" w:cs="Times New Roman"/>
-                <w:spacing w:val="-1"/>
-              </w:rPr>
-              <w:t>Oluwadabira Omotoso</w:t>
-            </w:r>
+            <w:proofErr w:type="spellStart"/>
+            <w:r>
+              <w:rPr>
+                <w:rFonts w:ascii="Times New Roman" w:eastAsia="Times New Roman" w:hAnsi="Times New Roman" w:cs="Times New Roman"/>
+                <w:spacing w:val="-1"/>
+              </w:rPr>
+              <w:t>Oluwadabira</w:t>
+            </w:r>
+            <w:proofErr w:type="spellEnd"/>
+            <w:r>
+              <w:rPr>
+                <w:rFonts w:ascii="Times New Roman" w:eastAsia="Times New Roman" w:hAnsi="Times New Roman" w:cs="Times New Roman"/>
+                <w:spacing w:val="-1"/>
+              </w:rPr>
+              <w:t xml:space="preserve"> </w:t>
+            </w:r>
+            <w:proofErr w:type="spellStart"/>
+            <w:r>
+              <w:rPr>
+                <w:rFonts w:ascii="Times New Roman" w:eastAsia="Times New Roman" w:hAnsi="Times New Roman" w:cs="Times New Roman"/>
+                <w:spacing w:val="-1"/>
+              </w:rPr>
+              <w:t>Omotoso</w:t>
+            </w:r>
+            <w:proofErr w:type="spellEnd"/>
           </w:p>
         </w:tc>
         <w:tc>
@@ -755,8 +789,19 @@
                 <w:rFonts w:ascii="Times New Roman" w:eastAsia="Times New Roman" w:hAnsi="Times New Roman" w:cs="Times New Roman"/>
                 <w:spacing w:val="-1"/>
               </w:rPr>
-              <w:t>Completed testing for createAccount</w:t>
-            </w:r>
+              <w:t xml:space="preserve">Completed testing for </w:t>
+            </w:r>
+            <w:proofErr w:type="spellStart"/>
+            <w:proofErr w:type="gramStart"/>
+            <w:r>
+              <w:rPr>
+                <w:rFonts w:ascii="Times New Roman" w:eastAsia="Times New Roman" w:hAnsi="Times New Roman" w:cs="Times New Roman"/>
+                <w:spacing w:val="-1"/>
+              </w:rPr>
+              <w:t>createAccount</w:t>
+            </w:r>
+            <w:proofErr w:type="spellEnd"/>
+            <w:proofErr w:type="gramEnd"/>
           </w:p>
           <w:p>
             <w:pPr>
@@ -785,8 +830,17 @@
                 <w:rFonts w:ascii="Times New Roman" w:eastAsia="Times New Roman" w:hAnsi="Times New Roman" w:cs="Times New Roman"/>
                 <w:spacing w:val="-1"/>
               </w:rPr>
-              <w:t>Added to routes.js to allow a post request</w:t>
-            </w:r>
+              <w:t xml:space="preserve">Added to routes.js to allow a post </w:t>
+            </w:r>
+            <w:proofErr w:type="gramStart"/>
+            <w:r>
+              <w:rPr>
+                <w:rFonts w:ascii="Times New Roman" w:eastAsia="Times New Roman" w:hAnsi="Times New Roman" w:cs="Times New Roman"/>
+                <w:spacing w:val="-1"/>
+              </w:rPr>
+              <w:t>request</w:t>
+            </w:r>
+            <w:proofErr w:type="gramEnd"/>
           </w:p>
           <w:p>
             <w:pPr>
@@ -863,8 +917,17 @@
                 <w:rFonts w:ascii="Times New Roman" w:eastAsia="Times New Roman" w:hAnsi="Times New Roman" w:cs="Times New Roman"/>
                 <w:spacing w:val="-1"/>
               </w:rPr>
-              <w:t>Peter Idoko</w:t>
-            </w:r>
+              <w:t xml:space="preserve">Peter </w:t>
+            </w:r>
+            <w:proofErr w:type="spellStart"/>
+            <w:r>
+              <w:rPr>
+                <w:rFonts w:ascii="Times New Roman" w:eastAsia="Times New Roman" w:hAnsi="Times New Roman" w:cs="Times New Roman"/>
+                <w:spacing w:val="-1"/>
+              </w:rPr>
+              <w:t>Idoko</w:t>
+            </w:r>
+            <w:proofErr w:type="spellEnd"/>
           </w:p>
         </w:tc>
         <w:tc>
@@ -966,8 +1029,17 @@
                 <w:rFonts w:ascii="Times New Roman" w:eastAsia="Times New Roman" w:hAnsi="Times New Roman" w:cs="Times New Roman"/>
                 <w:spacing w:val="-1"/>
               </w:rPr>
-              <w:t>Afua Frempong</w:t>
-            </w:r>
+              <w:t xml:space="preserve">Afua </w:t>
+            </w:r>
+            <w:proofErr w:type="spellStart"/>
+            <w:r>
+              <w:rPr>
+                <w:rFonts w:ascii="Times New Roman" w:eastAsia="Times New Roman" w:hAnsi="Times New Roman" w:cs="Times New Roman"/>
+                <w:spacing w:val="-1"/>
+              </w:rPr>
+              <w:t>Frempong</w:t>
+            </w:r>
+            <w:proofErr w:type="spellEnd"/>
           </w:p>
         </w:tc>
         <w:tc>
@@ -986,7 +1058,23 @@
                 <w:rFonts w:ascii="Times New Roman" w:eastAsia="Times New Roman" w:hAnsi="Times New Roman" w:cs="Times New Roman"/>
                 <w:spacing w:val="-1"/>
               </w:rPr>
-              <w:t>Modified routes between back-end and front-end added code to routes enabling position type feature.</w:t>
+              <w:t xml:space="preserve">Modified routes between </w:t>
+            </w:r>
+            <w:proofErr w:type="gramStart"/>
+            <w:r>
+              <w:rPr>
+                <w:rFonts w:ascii="Times New Roman" w:eastAsia="Times New Roman" w:hAnsi="Times New Roman" w:cs="Times New Roman"/>
+                <w:spacing w:val="-1"/>
+              </w:rPr>
+              <w:t>back-end</w:t>
+            </w:r>
+            <w:proofErr w:type="gramEnd"/>
+            <w:r>
+              <w:rPr>
+                <w:rFonts w:ascii="Times New Roman" w:eastAsia="Times New Roman" w:hAnsi="Times New Roman" w:cs="Times New Roman"/>
+                <w:spacing w:val="-1"/>
+              </w:rPr>
+              <w:t xml:space="preserve"> and front-end added code to routes enabling position type feature.</w:t>
             </w:r>
           </w:p>
           <w:p>
@@ -1063,22 +1151,7 @@
                 <w:rFonts w:ascii="Times New Roman" w:eastAsia="Times New Roman" w:hAnsi="Times New Roman" w:cs="Times New Roman"/>
                 <w:spacing w:val="-1"/>
               </w:rPr>
-              <w:t>Adjusted sequence diagram based on TA feedback.</w:t>
-            </w:r>
-          </w:p>
-          <w:p>
-            <w:pPr>
-              <w:rPr>
-                <w:rFonts w:ascii="Times New Roman" w:eastAsia="Times New Roman" w:hAnsi="Times New Roman" w:cs="Times New Roman"/>
-                <w:spacing w:val="-1"/>
-              </w:rPr>
-            </w:pPr>
-            <w:r>
-              <w:rPr>
-                <w:rFonts w:ascii="Times New Roman" w:eastAsia="Times New Roman" w:hAnsi="Times New Roman" w:cs="Times New Roman"/>
-                <w:spacing w:val="-1"/>
-              </w:rPr>
-              <w:t>Back-end dev</w:t>
+              <w:t>Developed backend by incorporating checks for default values, documented code to ensure easier understanding, worked on retrieving student courses onto page from database.</w:t>
             </w:r>
           </w:p>
         </w:tc>
@@ -1194,7 +1267,7 @@
           <w:szCs w:val="34"/>
         </w:rPr>
         <w:drawing>
-          <wp:inline distT="0" distB="0" distL="0" distR="0" wp14:anchorId="7BA02289" wp14:editId="66C45E44">
+          <wp:inline distT="0" distB="0" distL="0" distR="0" wp14:anchorId="7BA02289" wp14:editId="7119C568">
             <wp:extent cx="185738" cy="185738"/>
             <wp:effectExtent l="0" t="0" r="5080" b="5080"/>
             <wp:docPr id="459473846" name="Picture 2" descr=":pencil2:"/>
@@ -1430,8 +1503,17 @@
                 <w:rFonts w:ascii="Times New Roman" w:eastAsia="Times New Roman" w:hAnsi="Times New Roman" w:cs="Times New Roman"/>
                 <w:spacing w:val="-1"/>
               </w:rPr>
-              <w:t>Solve disparity between Karim-branch and main branch</w:t>
-            </w:r>
+              <w:t xml:space="preserve">Solve disparity between Karim-branch and main </w:t>
+            </w:r>
+            <w:proofErr w:type="gramStart"/>
+            <w:r>
+              <w:rPr>
+                <w:rFonts w:ascii="Times New Roman" w:eastAsia="Times New Roman" w:hAnsi="Times New Roman" w:cs="Times New Roman"/>
+                <w:spacing w:val="-1"/>
+              </w:rPr>
+              <w:t>branch</w:t>
+            </w:r>
+            <w:proofErr w:type="gramEnd"/>
           </w:p>
           <w:p>
             <w:pPr>
@@ -1453,8 +1535,17 @@
                 <w:rFonts w:ascii="Times New Roman" w:eastAsia="Times New Roman" w:hAnsi="Times New Roman" w:cs="Times New Roman"/>
                 <w:spacing w:val="-1"/>
               </w:rPr>
-              <w:t>Create dashboard for teachers</w:t>
-            </w:r>
+              <w:t xml:space="preserve">Create dashboard for </w:t>
+            </w:r>
+            <w:proofErr w:type="gramStart"/>
+            <w:r>
+              <w:rPr>
+                <w:rFonts w:ascii="Times New Roman" w:eastAsia="Times New Roman" w:hAnsi="Times New Roman" w:cs="Times New Roman"/>
+                <w:spacing w:val="-1"/>
+              </w:rPr>
+              <w:t>teachers</w:t>
+            </w:r>
+            <w:proofErr w:type="gramEnd"/>
           </w:p>
           <w:p>
             <w:pPr>
@@ -1476,8 +1567,17 @@
                 <w:rFonts w:ascii="Times New Roman" w:eastAsia="Times New Roman" w:hAnsi="Times New Roman" w:cs="Times New Roman"/>
                 <w:spacing w:val="-1"/>
               </w:rPr>
-              <w:t>Create Test for CreateAccount</w:t>
-            </w:r>
+              <w:t xml:space="preserve">Create Test for </w:t>
+            </w:r>
+            <w:proofErr w:type="spellStart"/>
+            <w:r>
+              <w:rPr>
+                <w:rFonts w:ascii="Times New Roman" w:eastAsia="Times New Roman" w:hAnsi="Times New Roman" w:cs="Times New Roman"/>
+                <w:spacing w:val="-1"/>
+              </w:rPr>
+              <w:t>CreateAccount</w:t>
+            </w:r>
+            <w:proofErr w:type="spellEnd"/>
           </w:p>
           <w:p>
             <w:pPr>
@@ -1522,8 +1622,17 @@
                 <w:rFonts w:ascii="Times New Roman" w:eastAsia="Times New Roman" w:hAnsi="Times New Roman" w:cs="Times New Roman"/>
                 <w:spacing w:val="-1"/>
               </w:rPr>
-              <w:t>Store created courses in database</w:t>
-            </w:r>
+              <w:t xml:space="preserve">Store created courses in </w:t>
+            </w:r>
+            <w:proofErr w:type="gramStart"/>
+            <w:r>
+              <w:rPr>
+                <w:rFonts w:ascii="Times New Roman" w:eastAsia="Times New Roman" w:hAnsi="Times New Roman" w:cs="Times New Roman"/>
+                <w:spacing w:val="-1"/>
+              </w:rPr>
+              <w:t>database</w:t>
+            </w:r>
+            <w:proofErr w:type="gramEnd"/>
           </w:p>
           <w:p>
             <w:pPr>
@@ -1545,8 +1654,17 @@
                 <w:rFonts w:ascii="Times New Roman" w:eastAsia="Times New Roman" w:hAnsi="Times New Roman" w:cs="Times New Roman"/>
                 <w:spacing w:val="-1"/>
               </w:rPr>
-              <w:t>Modify JSON files, Install React.js, connect node server.js</w:t>
-            </w:r>
+              <w:t xml:space="preserve">Modify JSON files, Install React.js, connect node </w:t>
+            </w:r>
+            <w:proofErr w:type="gramStart"/>
+            <w:r>
+              <w:rPr>
+                <w:rFonts w:ascii="Times New Roman" w:eastAsia="Times New Roman" w:hAnsi="Times New Roman" w:cs="Times New Roman"/>
+                <w:spacing w:val="-1"/>
+              </w:rPr>
+              <w:t>server.js</w:t>
+            </w:r>
+            <w:proofErr w:type="gramEnd"/>
           </w:p>
           <w:p>
             <w:pPr>
@@ -1591,8 +1709,17 @@
                 <w:rFonts w:ascii="Times New Roman" w:eastAsia="Times New Roman" w:hAnsi="Times New Roman" w:cs="Times New Roman"/>
                 <w:spacing w:val="-1"/>
               </w:rPr>
-              <w:t>Make default value TBD for course instructor</w:t>
-            </w:r>
+              <w:t xml:space="preserve">Make default value TBD for course </w:t>
+            </w:r>
+            <w:proofErr w:type="gramStart"/>
+            <w:r>
+              <w:rPr>
+                <w:rFonts w:ascii="Times New Roman" w:eastAsia="Times New Roman" w:hAnsi="Times New Roman" w:cs="Times New Roman"/>
+                <w:spacing w:val="-1"/>
+              </w:rPr>
+              <w:t>instructor</w:t>
+            </w:r>
+            <w:proofErr w:type="gramEnd"/>
           </w:p>
           <w:p>
             <w:pPr>
@@ -1614,8 +1741,17 @@
                 <w:rFonts w:ascii="Times New Roman" w:eastAsia="Times New Roman" w:hAnsi="Times New Roman" w:cs="Times New Roman"/>
                 <w:spacing w:val="-1"/>
               </w:rPr>
-              <w:t>Create front end courses list page for teachers</w:t>
-            </w:r>
+              <w:t xml:space="preserve">Create front end courses list page for </w:t>
+            </w:r>
+            <w:proofErr w:type="gramStart"/>
+            <w:r>
+              <w:rPr>
+                <w:rFonts w:ascii="Times New Roman" w:eastAsia="Times New Roman" w:hAnsi="Times New Roman" w:cs="Times New Roman"/>
+                <w:spacing w:val="-1"/>
+              </w:rPr>
+              <w:t>teachers</w:t>
+            </w:r>
+            <w:proofErr w:type="gramEnd"/>
           </w:p>
           <w:p>
             <w:pPr>
@@ -1637,8 +1773,17 @@
                 <w:rFonts w:ascii="Times New Roman" w:eastAsia="Times New Roman" w:hAnsi="Times New Roman" w:cs="Times New Roman"/>
                 <w:spacing w:val="-1"/>
               </w:rPr>
-              <w:t>Create front end for create course page for admin</w:t>
-            </w:r>
+              <w:t xml:space="preserve">Create front end for create course page for </w:t>
+            </w:r>
+            <w:proofErr w:type="gramStart"/>
+            <w:r>
+              <w:rPr>
+                <w:rFonts w:ascii="Times New Roman" w:eastAsia="Times New Roman" w:hAnsi="Times New Roman" w:cs="Times New Roman"/>
+                <w:spacing w:val="-1"/>
+              </w:rPr>
+              <w:t>admin</w:t>
+            </w:r>
+            <w:proofErr w:type="gramEnd"/>
           </w:p>
           <w:p>
             <w:pPr>
@@ -1660,8 +1805,17 @@
                 <w:rFonts w:ascii="Times New Roman" w:eastAsia="Times New Roman" w:hAnsi="Times New Roman" w:cs="Times New Roman"/>
                 <w:spacing w:val="-1"/>
               </w:rPr>
-              <w:t>Create front end courses list page for students</w:t>
-            </w:r>
+              <w:t xml:space="preserve">Create front end courses list page for </w:t>
+            </w:r>
+            <w:proofErr w:type="gramStart"/>
+            <w:r>
+              <w:rPr>
+                <w:rFonts w:ascii="Times New Roman" w:eastAsia="Times New Roman" w:hAnsi="Times New Roman" w:cs="Times New Roman"/>
+                <w:spacing w:val="-1"/>
+              </w:rPr>
+              <w:t>students</w:t>
+            </w:r>
+            <w:proofErr w:type="gramEnd"/>
           </w:p>
           <w:p>
             <w:pPr>
@@ -1683,8 +1837,17 @@
                 <w:rFonts w:ascii="Times New Roman" w:eastAsia="Times New Roman" w:hAnsi="Times New Roman" w:cs="Times New Roman"/>
                 <w:spacing w:val="-1"/>
               </w:rPr>
-              <w:t>Error with connecting backend with frontend</w:t>
-            </w:r>
+              <w:t xml:space="preserve">Error with connecting backend with </w:t>
+            </w:r>
+            <w:proofErr w:type="gramStart"/>
+            <w:r>
+              <w:rPr>
+                <w:rFonts w:ascii="Times New Roman" w:eastAsia="Times New Roman" w:hAnsi="Times New Roman" w:cs="Times New Roman"/>
+                <w:spacing w:val="-1"/>
+              </w:rPr>
+              <w:t>frontend</w:t>
+            </w:r>
+            <w:proofErr w:type="gramEnd"/>
           </w:p>
           <w:p>
             <w:pPr>
@@ -1926,6 +2089,7 @@
           <w:sz w:val="27"/>
           <w:szCs w:val="27"/>
         </w:rPr>
+        <w:lastRenderedPageBreak/>
         <w:t>Details</w:t>
       </w:r>
       <w:r>
@@ -2133,7 +2297,6 @@
                 <w:bCs/>
                 <w:spacing w:val="-1"/>
               </w:rPr>
-              <w:lastRenderedPageBreak/>
               <w:t>Sprint theme</w:t>
             </w:r>
           </w:p>
@@ -2310,67 +2473,172 @@
                 <w:rFonts w:ascii="Times New Roman" w:eastAsia="Times New Roman" w:hAnsi="Times New Roman" w:cs="Times New Roman"/>
                 <w:spacing w:val="-1"/>
               </w:rPr>
-              <w:t xml:space="preserve"> Karim Khalil : 100%</w:t>
-            </w:r>
-          </w:p>
-          <w:p>
-            <w:pPr>
-              <w:rPr>
-                <w:rFonts w:ascii="Times New Roman" w:eastAsia="Times New Roman" w:hAnsi="Times New Roman" w:cs="Times New Roman"/>
-                <w:spacing w:val="-1"/>
-              </w:rPr>
-            </w:pPr>
-            <w:r>
-              <w:rPr>
-                <w:rFonts w:ascii="Times New Roman" w:eastAsia="Times New Roman" w:hAnsi="Times New Roman" w:cs="Times New Roman"/>
-                <w:spacing w:val="-1"/>
-              </w:rPr>
-              <w:t xml:space="preserve"> Oluwadabira Omotoso: 100%</w:t>
-            </w:r>
-          </w:p>
-          <w:p>
-            <w:pPr>
-              <w:rPr>
-                <w:rFonts w:ascii="Times New Roman" w:eastAsia="Times New Roman" w:hAnsi="Times New Roman" w:cs="Times New Roman"/>
-                <w:spacing w:val="-1"/>
-              </w:rPr>
-            </w:pPr>
-            <w:r>
-              <w:rPr>
-                <w:rFonts w:ascii="Times New Roman" w:eastAsia="Times New Roman" w:hAnsi="Times New Roman" w:cs="Times New Roman"/>
-                <w:spacing w:val="-1"/>
-              </w:rPr>
-              <w:t xml:space="preserve"> Atharva Jagtap : 100%</w:t>
-            </w:r>
-          </w:p>
-          <w:p>
-            <w:pPr>
-              <w:rPr>
-                <w:rFonts w:ascii="Times New Roman" w:eastAsia="Times New Roman" w:hAnsi="Times New Roman" w:cs="Times New Roman"/>
-                <w:spacing w:val="-1"/>
-              </w:rPr>
-            </w:pPr>
-            <w:r>
-              <w:rPr>
-                <w:rFonts w:ascii="Times New Roman" w:eastAsia="Times New Roman" w:hAnsi="Times New Roman" w:cs="Times New Roman"/>
-                <w:spacing w:val="-1"/>
-              </w:rPr>
-              <w:t xml:space="preserve"> Peter Idoko : 100%</w:t>
-            </w:r>
-          </w:p>
-          <w:p>
-            <w:pPr>
-              <w:rPr>
-                <w:rFonts w:ascii="Times New Roman" w:eastAsia="Times New Roman" w:hAnsi="Times New Roman" w:cs="Times New Roman"/>
-                <w:spacing w:val="-1"/>
-              </w:rPr>
-            </w:pPr>
-            <w:r>
-              <w:rPr>
-                <w:rFonts w:ascii="Times New Roman" w:eastAsia="Times New Roman" w:hAnsi="Times New Roman" w:cs="Times New Roman"/>
-                <w:spacing w:val="-1"/>
-              </w:rPr>
-              <w:t xml:space="preserve"> Afua Frempong: 100%</w:t>
+              <w:t xml:space="preserve"> Karim </w:t>
+            </w:r>
+            <w:proofErr w:type="gramStart"/>
+            <w:r>
+              <w:rPr>
+                <w:rFonts w:ascii="Times New Roman" w:eastAsia="Times New Roman" w:hAnsi="Times New Roman" w:cs="Times New Roman"/>
+                <w:spacing w:val="-1"/>
+              </w:rPr>
+              <w:t>Khalil :</w:t>
+            </w:r>
+            <w:proofErr w:type="gramEnd"/>
+            <w:r>
+              <w:rPr>
+                <w:rFonts w:ascii="Times New Roman" w:eastAsia="Times New Roman" w:hAnsi="Times New Roman" w:cs="Times New Roman"/>
+                <w:spacing w:val="-1"/>
+              </w:rPr>
+              <w:t xml:space="preserve"> 100%</w:t>
+            </w:r>
+          </w:p>
+          <w:p>
+            <w:pPr>
+              <w:rPr>
+                <w:rFonts w:ascii="Times New Roman" w:eastAsia="Times New Roman" w:hAnsi="Times New Roman" w:cs="Times New Roman"/>
+                <w:spacing w:val="-1"/>
+              </w:rPr>
+            </w:pPr>
+            <w:r>
+              <w:rPr>
+                <w:rFonts w:ascii="Times New Roman" w:eastAsia="Times New Roman" w:hAnsi="Times New Roman" w:cs="Times New Roman"/>
+                <w:spacing w:val="-1"/>
+              </w:rPr>
+              <w:t xml:space="preserve"> </w:t>
+            </w:r>
+            <w:proofErr w:type="spellStart"/>
+            <w:r>
+              <w:rPr>
+                <w:rFonts w:ascii="Times New Roman" w:eastAsia="Times New Roman" w:hAnsi="Times New Roman" w:cs="Times New Roman"/>
+                <w:spacing w:val="-1"/>
+              </w:rPr>
+              <w:t>Oluwadabira</w:t>
+            </w:r>
+            <w:proofErr w:type="spellEnd"/>
+            <w:r>
+              <w:rPr>
+                <w:rFonts w:ascii="Times New Roman" w:eastAsia="Times New Roman" w:hAnsi="Times New Roman" w:cs="Times New Roman"/>
+                <w:spacing w:val="-1"/>
+              </w:rPr>
+              <w:t xml:space="preserve"> </w:t>
+            </w:r>
+            <w:proofErr w:type="spellStart"/>
+            <w:r>
+              <w:rPr>
+                <w:rFonts w:ascii="Times New Roman" w:eastAsia="Times New Roman" w:hAnsi="Times New Roman" w:cs="Times New Roman"/>
+                <w:spacing w:val="-1"/>
+              </w:rPr>
+              <w:t>Omotoso</w:t>
+            </w:r>
+            <w:proofErr w:type="spellEnd"/>
+            <w:r>
+              <w:rPr>
+                <w:rFonts w:ascii="Times New Roman" w:eastAsia="Times New Roman" w:hAnsi="Times New Roman" w:cs="Times New Roman"/>
+                <w:spacing w:val="-1"/>
+              </w:rPr>
+              <w:t>: 100%</w:t>
+            </w:r>
+          </w:p>
+          <w:p>
+            <w:pPr>
+              <w:rPr>
+                <w:rFonts w:ascii="Times New Roman" w:eastAsia="Times New Roman" w:hAnsi="Times New Roman" w:cs="Times New Roman"/>
+                <w:spacing w:val="-1"/>
+              </w:rPr>
+            </w:pPr>
+            <w:r>
+              <w:rPr>
+                <w:rFonts w:ascii="Times New Roman" w:eastAsia="Times New Roman" w:hAnsi="Times New Roman" w:cs="Times New Roman"/>
+                <w:spacing w:val="-1"/>
+              </w:rPr>
+              <w:t xml:space="preserve"> Atharva </w:t>
+            </w:r>
+            <w:proofErr w:type="gramStart"/>
+            <w:r>
+              <w:rPr>
+                <w:rFonts w:ascii="Times New Roman" w:eastAsia="Times New Roman" w:hAnsi="Times New Roman" w:cs="Times New Roman"/>
+                <w:spacing w:val="-1"/>
+              </w:rPr>
+              <w:t>Jagtap :</w:t>
+            </w:r>
+            <w:proofErr w:type="gramEnd"/>
+            <w:r>
+              <w:rPr>
+                <w:rFonts w:ascii="Times New Roman" w:eastAsia="Times New Roman" w:hAnsi="Times New Roman" w:cs="Times New Roman"/>
+                <w:spacing w:val="-1"/>
+              </w:rPr>
+              <w:t xml:space="preserve"> 100%</w:t>
+            </w:r>
+          </w:p>
+          <w:p>
+            <w:pPr>
+              <w:rPr>
+                <w:rFonts w:ascii="Times New Roman" w:eastAsia="Times New Roman" w:hAnsi="Times New Roman" w:cs="Times New Roman"/>
+                <w:spacing w:val="-1"/>
+              </w:rPr>
+            </w:pPr>
+            <w:r>
+              <w:rPr>
+                <w:rFonts w:ascii="Times New Roman" w:eastAsia="Times New Roman" w:hAnsi="Times New Roman" w:cs="Times New Roman"/>
+                <w:spacing w:val="-1"/>
+              </w:rPr>
+              <w:t xml:space="preserve"> Peter </w:t>
+            </w:r>
+            <w:proofErr w:type="spellStart"/>
+            <w:proofErr w:type="gramStart"/>
+            <w:r>
+              <w:rPr>
+                <w:rFonts w:ascii="Times New Roman" w:eastAsia="Times New Roman" w:hAnsi="Times New Roman" w:cs="Times New Roman"/>
+                <w:spacing w:val="-1"/>
+              </w:rPr>
+              <w:t>Idoko</w:t>
+            </w:r>
+            <w:proofErr w:type="spellEnd"/>
+            <w:r>
+              <w:rPr>
+                <w:rFonts w:ascii="Times New Roman" w:eastAsia="Times New Roman" w:hAnsi="Times New Roman" w:cs="Times New Roman"/>
+                <w:spacing w:val="-1"/>
+              </w:rPr>
+              <w:t xml:space="preserve"> :</w:t>
+            </w:r>
+            <w:proofErr w:type="gramEnd"/>
+            <w:r>
+              <w:rPr>
+                <w:rFonts w:ascii="Times New Roman" w:eastAsia="Times New Roman" w:hAnsi="Times New Roman" w:cs="Times New Roman"/>
+                <w:spacing w:val="-1"/>
+              </w:rPr>
+              <w:t xml:space="preserve"> 100%</w:t>
+            </w:r>
+          </w:p>
+          <w:p>
+            <w:pPr>
+              <w:rPr>
+                <w:rFonts w:ascii="Times New Roman" w:eastAsia="Times New Roman" w:hAnsi="Times New Roman" w:cs="Times New Roman"/>
+                <w:spacing w:val="-1"/>
+              </w:rPr>
+            </w:pPr>
+            <w:r>
+              <w:rPr>
+                <w:rFonts w:ascii="Times New Roman" w:eastAsia="Times New Roman" w:hAnsi="Times New Roman" w:cs="Times New Roman"/>
+                <w:spacing w:val="-1"/>
+              </w:rPr>
+              <w:t xml:space="preserve"> Afua </w:t>
+            </w:r>
+            <w:proofErr w:type="spellStart"/>
+            <w:r>
+              <w:rPr>
+                <w:rFonts w:ascii="Times New Roman" w:eastAsia="Times New Roman" w:hAnsi="Times New Roman" w:cs="Times New Roman"/>
+                <w:spacing w:val="-1"/>
+              </w:rPr>
+              <w:t>Frempong</w:t>
+            </w:r>
+            <w:proofErr w:type="spellEnd"/>
+            <w:r>
+              <w:rPr>
+                <w:rFonts w:ascii="Times New Roman" w:eastAsia="Times New Roman" w:hAnsi="Times New Roman" w:cs="Times New Roman"/>
+                <w:spacing w:val="-1"/>
+              </w:rPr>
+              <w:t>: 100%</w:t>
             </w:r>
           </w:p>
           <w:p>
@@ -2608,7 +2876,7 @@
           <w:szCs w:val="34"/>
         </w:rPr>
         <w:drawing>
-          <wp:inline distT="0" distB="0" distL="0" distR="0" wp14:anchorId="1689F2DD" wp14:editId="6A23496A">
+          <wp:inline distT="0" distB="0" distL="0" distR="0" wp14:anchorId="1689F2DD" wp14:editId="7862606A">
             <wp:extent cx="178594" cy="178594"/>
             <wp:effectExtent l="0" t="0" r="0" b="0"/>
             <wp:docPr id="306956271" name="Picture 1" descr=":books:"/>
@@ -2766,6 +3034,7 @@
           <w:spacing w:val="-1"/>
         </w:rPr>
       </w:pPr>
+      <w:proofErr w:type="spellStart"/>
       <w:r>
         <w:rPr>
           <w:rFonts w:ascii="Times New Roman" w:eastAsia="Times New Roman" w:hAnsi="Times New Roman" w:cs="Times New Roman"/>
@@ -2773,6 +3042,7 @@
         </w:rPr>
         <w:t>ChatGPT</w:t>
       </w:r>
+      <w:proofErr w:type="spellEnd"/>
     </w:p>
     <w:p>
       <w:pPr>

</xml_diff>